<commit_message>
pushed slides to repo and removed untitled notebook
</commit_message>
<xml_diff>
--- a/Health_Expenditure_Suicide_Project_Proposal-20200930.docx
+++ b/Health_Expenditure_Suicide_Project_Proposal-20200930.docx
@@ -2463,17 +2463,14 @@
               <w:cnfStyle w:val="000000000000" w:firstRow="0" w:lastRow="0" w:firstColumn="0" w:lastColumn="0" w:oddVBand="0" w:evenVBand="0" w:oddHBand="0" w:evenHBand="0" w:firstRowFirstColumn="0" w:firstRowLastColumn="0" w:lastRowFirstColumn="0" w:lastRowLastColumn="0"/>
             </w:pPr>
             <w:r>
-              <w:t>Shona</w:t>
-            </w:r>
-          </w:p>
-          <w:p>
-            <w:pPr>
-              <w:jc w:val="center"/>
-              <w:cnfStyle w:val="000000000000" w:firstRow="0" w:lastRow="0" w:firstColumn="0" w:lastColumn="0" w:oddVBand="0" w:evenVBand="0" w:oddHBand="0" w:evenHBand="0" w:firstRowFirstColumn="0" w:firstRowLastColumn="0" w:lastRowFirstColumn="0" w:lastRowLastColumn="0"/>
-            </w:pPr>
-            <w:r>
-              <w:t>All add input</w:t>
-            </w:r>
+              <w:t>All</w:t>
+            </w:r>
+          </w:p>
+          <w:p>
+            <w:pPr>
+              <w:jc w:val="center"/>
+              <w:cnfStyle w:val="000000000000" w:firstRow="0" w:lastRow="0" w:firstColumn="0" w:lastColumn="0" w:oddVBand="0" w:evenVBand="0" w:oddHBand="0" w:evenHBand="0" w:firstRowFirstColumn="0" w:firstRowLastColumn="0" w:lastRowFirstColumn="0" w:lastRowLastColumn="0"/>
+            </w:pPr>
           </w:p>
         </w:tc>
         <w:tc>

</xml_diff>